<commit_message>
fixed some physics issue, tweaked level 3 and level 5, pause on options
</commit_message>
<xml_diff>
--- a/Art Refs/dialog.docx
+++ b/Art Refs/dialog.docx
@@ -736,16 +736,13 @@
     </w:p>
     <w:p>
       <w:r>
-        <w:t xml:space="preserve">The energy </w:t>
-      </w:r>
-      <w:r>
-        <w:t>released from the</w:t>
-      </w:r>
-      <w:r>
-        <w:t xml:space="preserve"> spring plunger has caused</w:t>
-      </w:r>
-      <w:r>
-        <w:t xml:space="preserve"> a series of movement, from one rock all the way to that other rock.</w:t>
+        <w:t xml:space="preserve">The energy released from the spring plunger has caused a series of movement, from one rock </w:t>
+      </w:r>
+      <w:r>
+        <w:t>to another</w:t>
+      </w:r>
+      <w:r>
+        <w:t>.</w:t>
       </w:r>
     </w:p>
     <w:p>
@@ -780,59 +777,38 @@
     </w:p>
     <w:p>
       <w:r>
+        <w:t>Let me adjust this so that it can hit the second platform!</w:t>
+      </w:r>
+    </w:p>
+    <w:p>
+      <w:r>
+        <w:t>(show pointer to slider handle</w:t>
+      </w:r>
+      <w:r>
+        <w:t>, arrow up and down</w:t>
+      </w:r>
+      <w:r>
+        <w:t>)</w:t>
+      </w:r>
+    </w:p>
+    <w:p>
+      <w:r>
         <w:t>You</w:t>
       </w:r>
       <w:r>
         <w:t>’</w:t>
       </w:r>
       <w:r>
-        <w:t xml:space="preserve">ll need to adjust the direction of this rock so it </w:t>
-      </w:r>
-      <w:r>
-        <w:t xml:space="preserve">can </w:t>
-      </w:r>
-      <w:r>
-        <w:t>hit</w:t>
-      </w:r>
-      <w:r>
-        <w:t xml:space="preserve"> the</w:t>
-      </w:r>
-      <w:r>
-        <w:t xml:space="preserve"> second platform.</w:t>
-      </w:r>
-    </w:p>
-    <w:p>
-      <w:r>
-        <w:t>(show pointer to slider handle</w:t>
-      </w:r>
-      <w:r>
-        <w:t>, arrow up and down</w:t>
-      </w:r>
-      <w:r>
-        <w:t>)</w:t>
-      </w:r>
-    </w:p>
-    <w:p>
-      <w:r>
-        <w:t>You</w:t>
-      </w:r>
-      <w:r>
-        <w:t>’</w:t>
-      </w:r>
-      <w:r>
-        <w:t>ll also need to adjust the position of this rock so it can</w:t>
-      </w:r>
-      <w:r>
-        <w:t xml:space="preserve"> launch</w:t>
-      </w:r>
-      <w:r>
-        <w:t>,</w:t>
+        <w:t xml:space="preserve">re going to </w:t>
+      </w:r>
+      <w:r>
+        <w:t xml:space="preserve">need to adjust the position of this rock </w:t>
+      </w:r>
+      <w:r>
+        <w:t>in order to</w:t>
       </w:r>
       <w:r>
         <w:t xml:space="preserve"> </w:t>
-      </w:r>
-      <w:r>
-        <w:t xml:space="preserve">and </w:t>
       </w:r>
       <w:r>
         <w:t>hit</w:t>

</xml_diff>